<commit_message>
Rate specification document: Ändrade beräkning av startdatum för TUT och PUT från ”utskriven till Malmö – 1 dag” till ”utskriven till Malmö”.
</commit_message>
<xml_diff>
--- a/doc/beräkning_förväntad_schablon.docx
+++ b/doc/beräkning_förväntad_schablon.docx
@@ -267,6 +267,94 @@
           </w:p>
         </w:tc>
       </w:tr>
+      <w:tr>
+        <w:tc>
+          <w:tcPr>
+            <w:tcW w:w="1558" w:type="dxa"/>
+          </w:tcPr>
+          <w:p>
+            <w:pPr>
+              <w:rPr>
+                <w:rFonts w:ascii="Calibri" w:hAnsi="Calibri"/>
+                <w:color w:val="000000" w:themeColor="text1"/>
+                <w:lang w:val="sv-SE"/>
+              </w:rPr>
+            </w:pPr>
+            <w:r>
+              <w:rPr>
+                <w:rFonts w:ascii="Calibri" w:hAnsi="Calibri"/>
+                <w:color w:val="000000" w:themeColor="text1"/>
+                <w:lang w:val="sv-SE"/>
+              </w:rPr>
+              <w:t>2019-08-15</w:t>
+            </w:r>
+          </w:p>
+        </w:tc>
+        <w:tc>
+          <w:tcPr>
+            <w:tcW w:w="7498" w:type="dxa"/>
+          </w:tcPr>
+          <w:p>
+            <w:pPr>
+              <w:rPr>
+                <w:rFonts w:ascii="Calibri" w:hAnsi="Calibri"/>
+                <w:color w:val="000000" w:themeColor="text1"/>
+                <w:lang w:val="sv-SE"/>
+              </w:rPr>
+            </w:pPr>
+            <w:r>
+              <w:rPr>
+                <w:rFonts w:ascii="Calibri" w:hAnsi="Calibri"/>
+                <w:color w:val="000000" w:themeColor="text1"/>
+                <w:lang w:val="sv-SE"/>
+              </w:rPr>
+              <w:t xml:space="preserve">Ändrade beräkning av startdatum för TUT och PUT </w:t>
+            </w:r>
+            <w:r>
+              <w:rPr>
+                <w:rFonts w:ascii="Calibri" w:hAnsi="Calibri"/>
+                <w:color w:val="000000" w:themeColor="text1"/>
+                <w:lang w:val="sv-SE"/>
+              </w:rPr>
+              <w:t>från ”</w:t>
+            </w:r>
+            <w:r>
+              <w:rPr>
+                <w:rFonts w:ascii="Calibri" w:hAnsi="Calibri"/>
+                <w:color w:val="000000" w:themeColor="text1"/>
+                <w:lang w:val="sv-SE"/>
+              </w:rPr>
+              <w:t>utskriven till Malmö – 1 dag</w:t>
+            </w:r>
+            <w:r>
+              <w:rPr>
+                <w:rFonts w:ascii="Calibri" w:hAnsi="Calibri"/>
+                <w:color w:val="000000" w:themeColor="text1"/>
+                <w:lang w:val="sv-SE"/>
+              </w:rPr>
+              <w:t>” till ”</w:t>
+            </w:r>
+            <w:r>
+              <w:rPr>
+                <w:rFonts w:ascii="Calibri" w:hAnsi="Calibri"/>
+                <w:color w:val="000000" w:themeColor="text1"/>
+                <w:lang w:val="sv-SE"/>
+              </w:rPr>
+              <w:t>utskriven till Malmö</w:t>
+            </w:r>
+            <w:r>
+              <w:rPr>
+                <w:rFonts w:ascii="Calibri" w:hAnsi="Calibri"/>
+                <w:color w:val="000000" w:themeColor="text1"/>
+                <w:lang w:val="sv-SE"/>
+              </w:rPr>
+              <w:t>”.</w:t>
+            </w:r>
+            <w:bookmarkStart w:id="0" w:name="_GoBack"/>
+            <w:bookmarkEnd w:id="0"/>
+          </w:p>
+        </w:tc>
+      </w:tr>
     </w:tbl>
     <w:p>
       <w:pPr>
@@ -751,6 +839,7 @@
           <w:color w:val="000000" w:themeColor="text1"/>
           <w:lang w:val="sv-SE"/>
         </w:rPr>
+        <w:lastRenderedPageBreak/>
         <w:t>Detta är en rad i Excelarket. Samma beräkningsmodell görs för varje barn, dvs. på varje rad i arket.</w:t>
       </w:r>
     </w:p>
@@ -774,7 +863,6 @@
         <w:rPr>
           <w:lang w:val="sv-SE"/>
         </w:rPr>
-        <w:lastRenderedPageBreak/>
         <w:t>Ber</w:t>
       </w:r>
       <w:r>
@@ -1777,6 +1865,180 @@
         </w:rPr>
         <w:t>utskriven till Malmö</w:t>
       </w:r>
+    </w:p>
+    <w:p>
+      <w:pPr>
+        <w:pStyle w:val="ListParagraph"/>
+        <w:numPr>
+          <w:ilvl w:val="0"/>
+          <w:numId w:val="2"/>
+        </w:numPr>
+        <w:rPr>
+          <w:rFonts w:ascii="Calibri" w:hAnsi="Calibri"/>
+          <w:color w:val="000000" w:themeColor="text1"/>
+          <w:lang w:val="sv-SE"/>
+        </w:rPr>
+      </w:pPr>
+      <w:r>
+        <w:rPr>
+          <w:rFonts w:ascii="Calibri" w:hAnsi="Calibri"/>
+          <w:color w:val="000000" w:themeColor="text1"/>
+          <w:lang w:val="sv-SE"/>
+        </w:rPr>
+        <w:t>startdatum för TUT</w:t>
+      </w:r>
+    </w:p>
+    <w:p>
+      <w:pPr>
+        <w:rPr>
+          <w:rFonts w:ascii="Calibri" w:hAnsi="Calibri"/>
+          <w:color w:val="000000" w:themeColor="text1"/>
+          <w:lang w:val="sv-SE"/>
+        </w:rPr>
+      </w:pPr>
+    </w:p>
+    <w:p>
+      <w:pPr>
+        <w:rPr>
+          <w:rFonts w:ascii="Calibri" w:hAnsi="Calibri"/>
+          <w:color w:val="000000" w:themeColor="text1"/>
+          <w:lang w:val="sv-SE"/>
+        </w:rPr>
+      </w:pPr>
+      <w:r>
+        <w:rPr>
+          <w:rFonts w:ascii="Calibri" w:hAnsi="Calibri"/>
+          <w:color w:val="000000" w:themeColor="text1"/>
+          <w:lang w:val="sv-SE"/>
+        </w:rPr>
+        <w:t>Till-datum, det tidigaste av:</w:t>
+      </w:r>
+    </w:p>
+    <w:p>
+      <w:pPr>
+        <w:pStyle w:val="ListParagraph"/>
+        <w:numPr>
+          <w:ilvl w:val="0"/>
+          <w:numId w:val="2"/>
+        </w:numPr>
+        <w:rPr>
+          <w:rFonts w:ascii="Calibri" w:hAnsi="Calibri"/>
+          <w:color w:val="000000" w:themeColor="text1"/>
+          <w:lang w:val="sv-SE"/>
+        </w:rPr>
+      </w:pPr>
+      <w:r>
+        <w:rPr>
+          <w:rFonts w:ascii="Calibri" w:hAnsi="Calibri"/>
+          <w:color w:val="000000" w:themeColor="text1"/>
+          <w:lang w:val="sv-SE"/>
+        </w:rPr>
+        <w:t>rapportintervallets till-datum</w:t>
+      </w:r>
+    </w:p>
+    <w:p>
+      <w:pPr>
+        <w:pStyle w:val="ListParagraph"/>
+        <w:numPr>
+          <w:ilvl w:val="0"/>
+          <w:numId w:val="2"/>
+        </w:numPr>
+        <w:rPr>
+          <w:rFonts w:ascii="Calibri" w:hAnsi="Calibri"/>
+          <w:color w:val="000000" w:themeColor="text1"/>
+          <w:lang w:val="sv-SE"/>
+        </w:rPr>
+      </w:pPr>
+      <w:r>
+        <w:rPr>
+          <w:rFonts w:ascii="Calibri" w:hAnsi="Calibri"/>
+          <w:color w:val="000000" w:themeColor="text1"/>
+          <w:lang w:val="sv-SE"/>
+        </w:rPr>
+        <w:t xml:space="preserve">datumet när </w:t>
+      </w:r>
+      <w:r>
+        <w:rPr>
+          <w:rFonts w:ascii="Calibri" w:hAnsi="Calibri"/>
+          <w:color w:val="000000" w:themeColor="text1"/>
+          <w:lang w:val="sv-SE"/>
+        </w:rPr>
+        <w:t>barnet uppnått maxålder + 1 år –</w:t>
+      </w:r>
+      <w:r>
+        <w:rPr>
+          <w:rFonts w:ascii="Calibri" w:hAnsi="Calibri"/>
+          <w:color w:val="000000" w:themeColor="text1"/>
+          <w:lang w:val="sv-SE"/>
+        </w:rPr>
+        <w:t xml:space="preserve"> 1 dag</w:t>
+      </w:r>
+    </w:p>
+    <w:p>
+      <w:pPr>
+        <w:pStyle w:val="ListParagraph"/>
+        <w:numPr>
+          <w:ilvl w:val="0"/>
+          <w:numId w:val="2"/>
+        </w:numPr>
+        <w:rPr>
+          <w:rFonts w:ascii="Calibri" w:hAnsi="Calibri"/>
+          <w:color w:val="000000" w:themeColor="text1"/>
+          <w:lang w:val="sv-SE"/>
+        </w:rPr>
+      </w:pPr>
+      <w:r>
+        <w:rPr>
+          <w:rFonts w:ascii="Calibri" w:hAnsi="Calibri"/>
+          <w:color w:val="000000" w:themeColor="text1"/>
+          <w:lang w:val="sv-SE"/>
+        </w:rPr>
+        <w:t>avslutsdatum för TUT</w:t>
+      </w:r>
+    </w:p>
+    <w:p>
+      <w:pPr>
+        <w:pStyle w:val="ListParagraph"/>
+        <w:numPr>
+          <w:ilvl w:val="0"/>
+          <w:numId w:val="2"/>
+        </w:numPr>
+        <w:rPr>
+          <w:rFonts w:ascii="Calibri" w:hAnsi="Calibri"/>
+          <w:color w:val="000000" w:themeColor="text1"/>
+          <w:lang w:val="sv-SE"/>
+        </w:rPr>
+      </w:pPr>
+      <w:r>
+        <w:rPr>
+          <w:rFonts w:ascii="Calibri" w:hAnsi="Calibri"/>
+          <w:color w:val="000000" w:themeColor="text1"/>
+          <w:lang w:val="sv-SE"/>
+        </w:rPr>
+        <w:t>datum för PUT</w:t>
+      </w:r>
+    </w:p>
+    <w:p>
+      <w:pPr>
+        <w:pStyle w:val="ListParagraph"/>
+        <w:numPr>
+          <w:ilvl w:val="0"/>
+          <w:numId w:val="2"/>
+        </w:numPr>
+        <w:rPr>
+          <w:rFonts w:ascii="Calibri" w:hAnsi="Calibri"/>
+          <w:color w:val="000000" w:themeColor="text1"/>
+          <w:lang w:val="sv-SE"/>
+        </w:rPr>
+      </w:pPr>
+      <w:r>
+        <w:rPr>
+          <w:rFonts w:ascii="Calibri" w:hAnsi="Calibri"/>
+          <w:color w:val="000000" w:themeColor="text1"/>
+          <w:lang w:val="sv-SE"/>
+        </w:rPr>
+        <w:t>avslutsdatum</w:t>
+      </w:r>
       <w:r>
         <w:rPr>
           <w:rFonts w:ascii="Calibri" w:hAnsi="Calibri"/>
@@ -1805,188 +2067,6 @@
           <w:color w:val="000000" w:themeColor="text1"/>
           <w:lang w:val="sv-SE"/>
         </w:rPr>
-        <w:t>startdatum för TUT</w:t>
-      </w:r>
-    </w:p>
-    <w:p>
-      <w:pPr>
-        <w:rPr>
-          <w:rFonts w:ascii="Calibri" w:hAnsi="Calibri"/>
-          <w:color w:val="000000" w:themeColor="text1"/>
-          <w:lang w:val="sv-SE"/>
-        </w:rPr>
-      </w:pPr>
-    </w:p>
-    <w:p>
-      <w:pPr>
-        <w:rPr>
-          <w:rFonts w:ascii="Calibri" w:hAnsi="Calibri"/>
-          <w:color w:val="000000" w:themeColor="text1"/>
-          <w:lang w:val="sv-SE"/>
-        </w:rPr>
-      </w:pPr>
-      <w:r>
-        <w:rPr>
-          <w:rFonts w:ascii="Calibri" w:hAnsi="Calibri"/>
-          <w:color w:val="000000" w:themeColor="text1"/>
-          <w:lang w:val="sv-SE"/>
-        </w:rPr>
-        <w:t>Till-datum, det tidigaste av:</w:t>
-      </w:r>
-    </w:p>
-    <w:p>
-      <w:pPr>
-        <w:pStyle w:val="ListParagraph"/>
-        <w:numPr>
-          <w:ilvl w:val="0"/>
-          <w:numId w:val="2"/>
-        </w:numPr>
-        <w:rPr>
-          <w:rFonts w:ascii="Calibri" w:hAnsi="Calibri"/>
-          <w:color w:val="000000" w:themeColor="text1"/>
-          <w:lang w:val="sv-SE"/>
-        </w:rPr>
-      </w:pPr>
-      <w:r>
-        <w:rPr>
-          <w:rFonts w:ascii="Calibri" w:hAnsi="Calibri"/>
-          <w:color w:val="000000" w:themeColor="text1"/>
-          <w:lang w:val="sv-SE"/>
-        </w:rPr>
-        <w:t>rapportintervallets till-datum</w:t>
-      </w:r>
-    </w:p>
-    <w:p>
-      <w:pPr>
-        <w:pStyle w:val="ListParagraph"/>
-        <w:numPr>
-          <w:ilvl w:val="0"/>
-          <w:numId w:val="2"/>
-        </w:numPr>
-        <w:rPr>
-          <w:rFonts w:ascii="Calibri" w:hAnsi="Calibri"/>
-          <w:color w:val="000000" w:themeColor="text1"/>
-          <w:lang w:val="sv-SE"/>
-        </w:rPr>
-      </w:pPr>
-      <w:r>
-        <w:rPr>
-          <w:rFonts w:ascii="Calibri" w:hAnsi="Calibri"/>
-          <w:color w:val="000000" w:themeColor="text1"/>
-          <w:lang w:val="sv-SE"/>
-        </w:rPr>
-        <w:t xml:space="preserve">datumet när </w:t>
-      </w:r>
-      <w:r>
-        <w:rPr>
-          <w:rFonts w:ascii="Calibri" w:hAnsi="Calibri"/>
-          <w:color w:val="000000" w:themeColor="text1"/>
-          <w:lang w:val="sv-SE"/>
-        </w:rPr>
-        <w:t>barnet uppnått maxålder + 1 år –</w:t>
-      </w:r>
-      <w:r>
-        <w:rPr>
-          <w:rFonts w:ascii="Calibri" w:hAnsi="Calibri"/>
-          <w:color w:val="000000" w:themeColor="text1"/>
-          <w:lang w:val="sv-SE"/>
-        </w:rPr>
-        <w:t xml:space="preserve"> 1 dag</w:t>
-      </w:r>
-    </w:p>
-    <w:p>
-      <w:pPr>
-        <w:pStyle w:val="ListParagraph"/>
-        <w:numPr>
-          <w:ilvl w:val="0"/>
-          <w:numId w:val="2"/>
-        </w:numPr>
-        <w:rPr>
-          <w:rFonts w:ascii="Calibri" w:hAnsi="Calibri"/>
-          <w:color w:val="000000" w:themeColor="text1"/>
-          <w:lang w:val="sv-SE"/>
-        </w:rPr>
-      </w:pPr>
-      <w:r>
-        <w:rPr>
-          <w:rFonts w:ascii="Calibri" w:hAnsi="Calibri"/>
-          <w:color w:val="000000" w:themeColor="text1"/>
-          <w:lang w:val="sv-SE"/>
-        </w:rPr>
-        <w:t>avslutsdatum för TUT</w:t>
-      </w:r>
-    </w:p>
-    <w:p>
-      <w:pPr>
-        <w:pStyle w:val="ListParagraph"/>
-        <w:numPr>
-          <w:ilvl w:val="0"/>
-          <w:numId w:val="2"/>
-        </w:numPr>
-        <w:rPr>
-          <w:rFonts w:ascii="Calibri" w:hAnsi="Calibri"/>
-          <w:color w:val="000000" w:themeColor="text1"/>
-          <w:lang w:val="sv-SE"/>
-        </w:rPr>
-      </w:pPr>
-      <w:r>
-        <w:rPr>
-          <w:rFonts w:ascii="Calibri" w:hAnsi="Calibri"/>
-          <w:color w:val="000000" w:themeColor="text1"/>
-          <w:lang w:val="sv-SE"/>
-        </w:rPr>
-        <w:t>datum för PUT</w:t>
-      </w:r>
-    </w:p>
-    <w:p>
-      <w:pPr>
-        <w:pStyle w:val="ListParagraph"/>
-        <w:numPr>
-          <w:ilvl w:val="0"/>
-          <w:numId w:val="2"/>
-        </w:numPr>
-        <w:rPr>
-          <w:rFonts w:ascii="Calibri" w:hAnsi="Calibri"/>
-          <w:color w:val="000000" w:themeColor="text1"/>
-          <w:lang w:val="sv-SE"/>
-        </w:rPr>
-      </w:pPr>
-      <w:r>
-        <w:rPr>
-          <w:rFonts w:ascii="Calibri" w:hAnsi="Calibri"/>
-          <w:color w:val="000000" w:themeColor="text1"/>
-          <w:lang w:val="sv-SE"/>
-        </w:rPr>
-        <w:t>avslutsdatum</w:t>
-      </w:r>
-      <w:r>
-        <w:rPr>
-          <w:rFonts w:ascii="Calibri" w:hAnsi="Calibri"/>
-          <w:color w:val="000000" w:themeColor="text1"/>
-          <w:lang w:val="sv-SE"/>
-        </w:rPr>
-        <w:t xml:space="preserve"> – 1 dag</w:t>
-      </w:r>
-    </w:p>
-    <w:p>
-      <w:pPr>
-        <w:pStyle w:val="ListParagraph"/>
-        <w:numPr>
-          <w:ilvl w:val="0"/>
-          <w:numId w:val="2"/>
-        </w:numPr>
-        <w:rPr>
-          <w:rFonts w:ascii="Calibri" w:hAnsi="Calibri"/>
-          <w:color w:val="000000" w:themeColor="text1"/>
-          <w:lang w:val="sv-SE"/>
-        </w:rPr>
-      </w:pPr>
-      <w:r>
-        <w:rPr>
-          <w:rFonts w:ascii="Calibri" w:hAnsi="Calibri"/>
-          <w:color w:val="000000" w:themeColor="text1"/>
-          <w:lang w:val="sv-SE"/>
-        </w:rPr>
         <w:t>medborgarskap</w:t>
       </w:r>
       <w:r>
@@ -2097,8 +2177,6 @@
           <w:lang w:val="sv-SE"/>
         </w:rPr>
       </w:pPr>
-      <w:bookmarkStart w:id="0" w:name="_GoBack"/>
-      <w:bookmarkEnd w:id="0"/>
     </w:p>
     <w:p>
       <w:pPr>
@@ -2205,14 +2283,6 @@
           <w:lang w:val="sv-SE"/>
         </w:rPr>
         <w:t>utskriven till Malmö</w:t>
-      </w:r>
-      <w:r>
-        <w:rPr>
-          <w:rFonts w:ascii="Calibri" w:hAnsi="Calibri"/>
-          <w:color w:val="000000" w:themeColor="text1"/>
-          <w:lang w:val="sv-SE"/>
-        </w:rPr>
-        <w:t xml:space="preserve"> – 1 dag</w:t>
       </w:r>
     </w:p>
     <w:p>
@@ -4166,7 +4236,6 @@
   <w:style w:type="character" w:default="1" w:styleId="DefaultParagraphFont">
     <w:name w:val="Default Paragraph Font"/>
     <w:uiPriority w:val="1"/>
-    <w:semiHidden/>
     <w:unhideWhenUsed/>
   </w:style>
   <w:style w:type="table" w:default="1" w:styleId="TableNormal">

</xml_diff>